<commit_message>
switch to render using children property
</commit_message>
<xml_diff>
--- a/Notes.docx
+++ b/Notes.docx
@@ -9,16 +9,18 @@
   <manifest:file-entry manifest:full-path="settings.xml" manifest:media-type="text/xml"/>
   <manifest:file-entry manifest:full-path="Thumbnails/thumbnail.png" manifest:media-type="image/png"/>
   <manifest:file-entry manifest:full-path="content.xml" manifest:media-type="text/xml"/>
-  <manifest:file-entry manifest:full-path="Pictures/10000000000001E700000119AC21B91DA7D60DD9.png" manifest:media-type="image/png"/>
-  <manifest:file-entry manifest:full-path="Pictures/100000000000026B00000201610D70BCD8F6B178.png" manifest:media-type="image/png"/>
-  <manifest:file-entry manifest:full-path="Pictures/100000000000033E0000027A2843E00358CA2399.png" manifest:media-type="image/png"/>
-  <manifest:file-entry manifest:full-path="Pictures/100000000000025E000001D8680C9D8C95D189F7.png" manifest:media-type="image/png"/>
-  <manifest:file-entry manifest:full-path="Pictures/1000000000000199000001886F3A0E1E48A3681E.png" manifest:media-type="image/png"/>
-  <manifest:file-entry manifest:full-path="Pictures/1000000000000191000001107D1CFA49CCAB0CC5.png" manifest:media-type="image/png"/>
-  <manifest:file-entry manifest:full-path="Pictures/10000000000001CF000001865A641E06576DCD51.png" manifest:media-type="image/png"/>
-  <manifest:file-entry manifest:full-path="Pictures/10000000000003520000019C46B0AB2431707D77.png" manifest:media-type="image/png"/>
-  <manifest:file-entry manifest:full-path="Pictures/100000000000029F000002272223812A0951DDEB.png" manifest:media-type="image/png"/>
-  <manifest:file-entry manifest:full-path="Pictures/10000000000001FE00000124E24E92F7FDB82461.png" manifest:media-type="image/png"/>
+  <manifest:file-entry manifest:full-path="Pictures/1000000000000307000001C0E7525C155D12F42E.png" manifest:media-type="image/png"/>
+  <manifest:file-entry manifest:full-path="Pictures/100000000000033E0000027AA6ECAEFF5229C0AD.png" manifest:media-type="image/png"/>
+  <manifest:file-entry manifest:full-path="Pictures/100000000000025E000001D823F35DF4D88436C6.png" manifest:media-type="image/png"/>
+  <manifest:file-entry manifest:full-path="Pictures/1000000000000199000001880F38625D5BFDC43C.png" manifest:media-type="image/png"/>
+  <manifest:file-entry manifest:full-path="Pictures/1000000000000191000001104FBAC02E5998419F.png" manifest:media-type="image/png"/>
+  <manifest:file-entry manifest:full-path="Pictures/100000000000026B000002015707B23F6FB4BB84.png" manifest:media-type="image/png"/>
+  <manifest:file-entry manifest:full-path="Pictures/10000000000001E7000001190C8ED1F65FDBB0B4.png" manifest:media-type="image/png"/>
+  <manifest:file-entry manifest:full-path="Pictures/10000000000001CF000001865581848B64BA8AF0.png" manifest:media-type="image/png"/>
+  <manifest:file-entry manifest:full-path="Pictures/10000000000003520000019C0AFBC8DC10C8CF53.png" manifest:media-type="image/png"/>
+  <manifest:file-entry manifest:full-path="Pictures/100000000000029F00000227259667EB23C4B0CF.png" manifest:media-type="image/png"/>
+  <manifest:file-entry manifest:full-path="Pictures/10000000000001FE000001244DD06BE0934EE42E.png" manifest:media-type="image/png"/>
+  <manifest:file-entry manifest:full-path="Pictures/10000000000002FD000001C5300C8600552EEDF1.png" manifest:media-type="image/png"/>
   <manifest:file-entry manifest:full-path="layout-cache" manifest:media-type="application/binary"/>
 </manifest:manifest>
 </file>
@@ -88,16 +90,29 @@
       <style:text-properties fo:color="#800000" style:font-name="Consolas" fo:font-size="10.5pt" fo:font-weight="normal" fo:background-color="#ffffff"/>
     </style:style>
     <style:style style:name="P15" style:family="paragraph" style:parent-style-name="Standard">
-      <style:text-properties officeooo:rsid="00060ff0" officeooo:paragraph-rsid="00060ff0"/>
+      <style:text-properties officeooo:rsid="0006ee95" officeooo:paragraph-rsid="0006ee95"/>
     </style:style>
     <style:style style:name="P16" style:family="paragraph" style:parent-style-name="Standard">
-      <style:text-properties officeooo:rsid="0006ee95" officeooo:paragraph-rsid="0006ee95"/>
+      <style:paragraph-properties style:line-height-at-least="0.198in"/>
+      <style:text-properties fo:color="#0000ff" style:font-name="Consolas" fo:font-size="10.5pt" fo:font-weight="normal" officeooo:rsid="000206ef" officeooo:paragraph-rsid="000206ef" fo:background-color="#ffffff"/>
     </style:style>
     <style:style style:name="P17" style:family="paragraph" style:parent-style-name="Standard">
-      <style:text-properties officeooo:rsid="00060ff0" officeooo:paragraph-rsid="00060ff0" fo:background-color="#fff200"/>
+      <style:text-properties fo:color="#800000" style:font-name="Consolas" fo:font-size="10.5pt" fo:font-weight="normal" officeooo:rsid="000584ec" officeooo:paragraph-rsid="000584ec" fo:background-color="#ffffff"/>
     </style:style>
     <style:style style:name="P18" style:family="paragraph" style:parent-style-name="Standard">
-      <style:text-properties officeooo:rsid="0006ee95" officeooo:paragraph-rsid="0006ee95" fo:background-color="#fff200"/>
+      <style:text-properties fo:color="#800000" style:font-name="Consolas" fo:font-size="10.5pt" fo:font-weight="normal" officeooo:rsid="00060ff0" officeooo:paragraph-rsid="00060ff0" fo:background-color="#ffffff"/>
+    </style:style>
+    <style:style style:name="P19" style:family="paragraph" style:parent-style-name="Standard">
+      <style:text-properties fo:color="#800000" style:font-name="Consolas" fo:font-size="10.5pt" fo:font-weight="normal" officeooo:rsid="0006ee95" officeooo:paragraph-rsid="0006ee95" fo:background-color="#ffffff"/>
+    </style:style>
+    <style:style style:name="P20" style:family="paragraph" style:parent-style-name="Standard">
+      <style:text-properties fo:color="#800000" style:font-name="Consolas" fo:font-size="10.5pt" fo:font-weight="normal" officeooo:rsid="000a91e1" officeooo:paragraph-rsid="000a91e1" fo:background-color="#ffffff"/>
+    </style:style>
+    <style:style style:name="P21" style:family="paragraph" style:parent-style-name="Standard">
+      <style:text-properties fo:color="#800000" style:font-name="Consolas" fo:font-size="10.5pt" fo:font-weight="normal" officeooo:rsid="00060ff0" officeooo:paragraph-rsid="00060ff0" fo:background-color="#fff200"/>
+    </style:style>
+    <style:style style:name="P22" style:family="paragraph" style:parent-style-name="Standard">
+      <style:text-properties fo:color="#800000" style:font-name="Consolas" fo:font-size="10.5pt" fo:font-weight="normal" officeooo:rsid="0006ee95" officeooo:paragraph-rsid="0006ee95" fo:background-color="#fff200"/>
     </style:style>
     <style:style style:name="T1" style:family="text">
       <style:text-properties officeooo:rsid="0001cdbb"/>
@@ -115,64 +130,58 @@
       <style:text-properties fo:color="#0000ff"/>
     </style:style>
     <style:style style:name="T6" style:family="text">
-      <style:text-properties fo:color="#0000ff" officeooo:rsid="000206ef"/>
+      <style:text-properties fo:color="#0000ff" style:font-name="Consolas" fo:font-size="10.5pt" fo:font-weight="normal" fo:background-color="#ffffff" loext:char-shading-value="0"/>
     </style:style>
     <style:style style:name="T7" style:family="text">
-      <style:text-properties fo:color="#0000ff" style:font-name="Consolas" fo:font-size="10.5pt" fo:font-weight="normal" fo:background-color="#ffffff" loext:char-shading-value="0"/>
+      <style:text-properties fo:color="#795e26"/>
     </style:style>
     <style:style style:name="T8" style:family="text">
-      <style:text-properties fo:color="#795e26"/>
+      <style:text-properties fo:color="#795e26" style:font-name="Consolas" fo:font-size="10.5pt" fo:font-weight="normal" fo:background-color="#ffffff" loext:char-shading-value="0"/>
     </style:style>
     <style:style style:name="T9" style:family="text">
-      <style:text-properties fo:color="#795e26" style:font-name="Consolas" fo:font-size="10.5pt" fo:font-weight="normal" fo:background-color="#ffffff" loext:char-shading-value="0"/>
+      <style:text-properties fo:color="#ff0000"/>
     </style:style>
     <style:style style:name="T10" style:family="text">
-      <style:text-properties fo:color="#ff0000"/>
+      <style:text-properties fo:color="#ff0000" style:font-name="Consolas" fo:font-size="10.5pt" fo:font-weight="normal" fo:background-color="#ffffff" loext:char-shading-value="0"/>
     </style:style>
     <style:style style:name="T11" style:family="text">
-      <style:text-properties fo:color="#ff0000" style:font-name="Consolas" fo:font-size="10.5pt" fo:font-weight="normal" fo:background-color="#ffffff" loext:char-shading-value="0"/>
+      <style:text-properties fo:color="#800000"/>
     </style:style>
     <style:style style:name="T12" style:family="text">
-      <style:text-properties fo:color="#800000"/>
+      <style:text-properties fo:color="#800000" style:font-name="Consolas" fo:font-size="10.5pt" fo:font-weight="normal" fo:background-color="#ffffff" loext:char-shading-value="0"/>
     </style:style>
     <style:style style:name="T13" style:family="text">
-      <style:text-properties fo:color="#800000" style:font-name="Consolas" fo:font-size="10.5pt" fo:font-weight="normal"/>
+      <style:text-properties fo:color="#800000" style:font-name="Consolas" fo:font-size="10.5pt" fo:font-weight="normal" fo:background-color="#fff200" loext:char-shading-value="0"/>
     </style:style>
     <style:style style:name="T14" style:family="text">
-      <style:text-properties fo:color="#800000" style:font-name="Consolas" fo:font-size="10.5pt" fo:font-weight="normal" fo:background-color="#ffffff" loext:char-shading-value="0"/>
+      <style:text-properties fo:color="#267f99"/>
     </style:style>
     <style:style style:name="T15" style:family="text">
-      <style:text-properties fo:color="#800000" style:font-name="Consolas" fo:font-size="10.5pt" fo:font-weight="normal" fo:background-color="#fff200" loext:char-shading-value="0"/>
+      <style:text-properties fo:color="#267f99" style:font-name="Consolas" fo:font-size="10.5pt" fo:font-weight="normal" fo:background-color="#ffffff" loext:char-shading-value="0"/>
     </style:style>
     <style:style style:name="T16" style:family="text">
-      <style:text-properties fo:color="#800000" style:font-name="Consolas" fo:font-size="10.5pt" fo:font-weight="normal" fo:background-color="#fff200" loext:char-shading-value="0"/>
+      <style:text-properties fo:font-variant="normal" fo:text-transform="none" fo:color="#222222" style:font-name="apple-system" fo:font-size="13.5pt" fo:letter-spacing="normal" fo:font-style="normal" fo:font-weight="normal"/>
     </style:style>
     <style:style style:name="T17" style:family="text">
-      <style:text-properties fo:color="#267f99"/>
+      <style:text-properties fo:font-variant="normal" fo:text-transform="none" fo:color="#222222" fo:letter-spacing="normal"/>
     </style:style>
     <style:style style:name="T18" style:family="text">
-      <style:text-properties fo:color="#267f99" style:font-name="Consolas" fo:font-size="10.5pt" fo:font-weight="normal" fo:background-color="#ffffff" loext:char-shading-value="0"/>
+      <style:text-properties fo:font-variant="normal" fo:text-transform="none" fo:color="#000000" style:font-name="Consolas1" fo:font-size="13.5pt" fo:letter-spacing="normal" fo:font-style="normal" fo:font-weight="normal" fo:background-color="#f5f2f0" loext:char-shading-value="0"/>
     </style:style>
     <style:style style:name="T19" style:family="text">
-      <style:text-properties fo:font-variant="normal" fo:text-transform="none" fo:color="#222222" style:font-name="apple-system" fo:font-size="13.5pt" fo:letter-spacing="normal" fo:font-style="normal" fo:font-weight="normal"/>
+      <style:text-properties officeooo:rsid="000584ec"/>
     </style:style>
     <style:style style:name="T20" style:family="text">
-      <style:text-properties fo:font-variant="normal" fo:text-transform="none" fo:color="#222222" fo:letter-spacing="normal"/>
+      <style:text-properties fo:color="#a31515"/>
     </style:style>
     <style:style style:name="T21" style:family="text">
-      <style:text-properties fo:font-variant="normal" fo:text-transform="none" fo:color="#000000" style:font-name="Consolas1" fo:font-size="13.5pt" fo:letter-spacing="normal" fo:font-style="normal" fo:font-weight="normal" fo:background-color="#f5f2f0" loext:char-shading-value="0"/>
+      <style:text-properties fo:color="#a31515" style:font-name="Consolas" fo:font-size="10.5pt" fo:font-weight="normal" fo:background-color="#ffffff" loext:char-shading-value="0"/>
     </style:style>
     <style:style style:name="T22" style:family="text">
-      <style:text-properties officeooo:rsid="000584ec"/>
+      <style:text-properties officeooo:rsid="00060ff0"/>
     </style:style>
     <style:style style:name="T23" style:family="text">
-      <style:text-properties fo:color="#a31515"/>
-    </style:style>
-    <style:style style:name="T24" style:family="text">
-      <style:text-properties fo:color="#a31515" style:font-name="Consolas" fo:font-size="10.5pt" fo:font-weight="normal" fo:background-color="#ffffff" loext:char-shading-value="0"/>
-    </style:style>
-    <style:style style:name="T25" style:family="text">
-      <style:text-properties officeooo:rsid="00060ff0"/>
+      <style:text-properties officeooo:rsid="000a91e1"/>
     </style:style>
     <style:style style:name="fr1" style:family="graphic" style:parent-style-name="Graphics">
       <style:graphic-properties style:vertical-pos="top" style:vertical-rel="paragraph" style:mirror="none" fo:clip="rect(0in, 0in, 0in, 0in)" draw:luminance="0%" draw:contrast="0%" draw:red="0%" draw:green="0%" draw:blue="0%" draw:gamma="100%" draw:color-inversion="false" draw:image-opacity="100%" draw:color-mode="standard"/>
@@ -205,7 +214,7 @@
       <text:p text:style-name="P1">Info.jsx</text:p>
       <text:p text:style-name="Standard">
         <draw:frame draw:style-name="fr1" draw:name="Image1" text:anchor-type="paragraph" svg:width="6.9252in" svg:height="5.2898in" draw:z-index="0">
-          <draw:image xlink:href="Pictures/100000000000033E0000027A2843E00358CA2399.png" xlink:type="simple" xlink:show="embed" xlink:actuate="onLoad" loext:mime-type="image/png"/>
+          <draw:image xlink:href="Pictures/100000000000033E0000027AA6ECAEFF5229C0AD.png" xlink:type="simple" xlink:show="embed" xlink:actuate="onLoad" loext:mime-type="image/png"/>
         </draw:frame>
       </text:p>
       <text:p text:style-name="Standard"/>
@@ -231,7 +240,7 @@
       </text:p>
       <text:p text:style-name="P1">
         <draw:frame draw:style-name="fr2" draw:name="Image2" text:anchor-type="paragraph" svg:width="3.6146in" svg:height="3.4646in" draw:z-index="1">
-          <draw:image xlink:href="Pictures/1000000000000199000001886F3A0E1E48A3681E.png" xlink:type="simple" xlink:show="embed" xlink:actuate="onLoad" loext:mime-type="image/png"/>
+          <draw:image xlink:href="Pictures/1000000000000199000001880F38625D5BFDC43C.png" xlink:type="simple" xlink:show="embed" xlink:actuate="onLoad" loext:mime-type="image/png"/>
         </draw:frame>
       </text:p>
       <text:p text:style-name="P1"/>
@@ -255,7 +264,7 @@
       <text:p text:style-name="P1">Chart.jsx</text:p>
       <text:p text:style-name="P1">
         <draw:frame draw:style-name="fr3" draw:name="Image3" text:anchor-type="paragraph" svg:width="5.8228in" svg:height="4.8256in" draw:z-index="2">
-          <draw:image xlink:href="Pictures/100000000000026B00000201610D70BCD8F6B178.png" xlink:type="simple" xlink:show="embed" xlink:actuate="onLoad" loext:mime-type="image/png"/>
+          <draw:image xlink:href="Pictures/100000000000026B000002015707B23F6FB4BB84.png" xlink:type="simple" xlink:show="embed" xlink:actuate="onLoad" loext:mime-type="image/png"/>
         </draw:frame>
       </text:p>
       <text:p text:style-name="P1"/>
@@ -265,7 +274,7 @@
       </text:p>
       <text:p text:style-name="P1">
         <draw:frame draw:style-name="fr2" draw:name="Image4" text:anchor-type="paragraph" svg:width="4.1354in" svg:height="3.4835in" draw:z-index="3">
-          <draw:image xlink:href="Pictures/10000000000001CF000001865A641E06576DCD51.png" xlink:type="simple" xlink:show="embed" xlink:actuate="onLoad" loext:mime-type="image/png"/>
+          <draw:image xlink:href="Pictures/10000000000001CF000001865581848B64BA8AF0.png" xlink:type="simple" xlink:show="embed" xlink:actuate="onLoad" loext:mime-type="image/png"/>
         </draw:frame>
       </text:p>
       <text:p text:style-name="P1"/>
@@ -291,7 +300,7 @@
       <text:p text:style-name="P1">Tooltip.jsx</text:p>
       <text:p text:style-name="P1">
         <draw:frame draw:style-name="fr2" draw:name="Image5" text:anchor-type="paragraph" svg:width="4.1764in" svg:height="2.8327in" draw:z-index="4">
-          <draw:image xlink:href="Pictures/1000000000000191000001107D1CFA49CCAB0CC5.png" xlink:type="simple" xlink:show="embed" xlink:actuate="onLoad" loext:mime-type="image/png"/>
+          <draw:image xlink:href="Pictures/1000000000000191000001104FBAC02E5998419F.png" xlink:type="simple" xlink:show="embed" xlink:actuate="onLoad" loext:mime-type="image/png"/>
         </draw:frame>
       </text:p>
       <text:p text:style-name="P1"/>
@@ -332,29 +341,29 @@
          }
       </text:p>
       <text:p text:style-name="P2">
-        <text:span text:style-name="T8">mouseOver</text:span>
+        <text:span text:style-name="T7">mouseOver</text:span>
          = () 
         <text:span text:style-name="T5">=&gt;</text:span>
         <text:span text:style-name="T5">this</text:span>
         .
-        <text:span text:style-name="T8">setState</text:span>
+        <text:span text:style-name="T7">setState</text:span>
         ({ 
         <text:span text:style-name="T2">hovering:</text:span>
         <text:span text:style-name="T5">true</text:span>
          })
       </text:p>
       <text:p text:style-name="P9">
-        <text:span text:style-name="T9">mouseOut</text:span>
+        <text:span text:style-name="T8">mouseOut</text:span>
         <text:span text:style-name="T4"> = () </text:span>
-        <text:span text:style-name="T7">=&gt;</text:span>
-        <text:span text:style-name="T4"> </text:span>
-        <text:span text:style-name="T7">this</text:span>
+        <text:span text:style-name="T6">=&gt;</text:span>
+        <text:span text:style-name="T4"> </text:span>
+        <text:span text:style-name="T6">this</text:span>
         <text:span text:style-name="T4">.</text:span>
-        <text:span text:style-name="T9">setState</text:span>
+        <text:span text:style-name="T8">setState</text:span>
         <text:span text:style-name="T4">({ </text:span>
         <text:span text:style-name="T3">hovering:</text:span>
         <text:span text:style-name="T4"> </text:span>
-        <text:span text:style-name="T7">false</text:span>
+        <text:span text:style-name="T6">false</text:span>
         <text:span text:style-name="T4"> })</text:span>
       </text:p>
       <text:p text:style-name="P1"/>
@@ -369,9 +378,9 @@
          === 
         <text:span text:style-name="T5">true</text:span>
          ? 
-        <text:span text:style-name="T12">&lt;</text:span>
-        <text:span text:style-name="T17">Tooltip</text:span>
-        <text:span text:style-name="T10">id</text:span>
+        <text:span text:style-name="T11">&lt;</text:span>
+        <text:span text:style-name="T14">Tooltip</text:span>
+        <text:span text:style-name="T9">id</text:span>
         =
         <text:span text:style-name="T5">{this</text:span>
         .
@@ -379,7 +388,7 @@
         .
         <text:span text:style-name="T2">id</text:span>
         <text:span text:style-name="T5">}</text:span>
-        <text:span text:style-name="T12">/&gt;</text:span>
+        <text:span text:style-name="T11">/&gt;</text:span>
          : 
         <text:span text:style-name="T5">null}</text:span>
       </text:p>
@@ -392,7 +401,7 @@
         ….
       </text:p>
       <text:p text:style-name="P5">
-        <text:span text:style-name="T10">
+        <text:span text:style-name="T9">
           <text:s text:c="3"/>
           onMouseOver
         </text:span>
@@ -403,7 +412,7 @@
         <text:span text:style-name="T5">}</text:span>
       </text:p>
       <text:p text:style-name="P3">
-        <text:span text:style-name="T10">
+        <text:span text:style-name="T9">
           <text:s text:c="3"/>
           onMouseOut
         </text:span>
@@ -413,25 +422,23 @@
         <text:span text:style-name="T2">mouseOut</text:span>
         <text:span text:style-name="T5">}</text:span>
       </text:p>
-      <text:p text:style-name="P3">
-        <text:span text:style-name="T6">&gt;</text:span>
-      </text:p>
+      <text:p text:style-name="P16">&gt;</text:p>
       <text:p text:style-name="P8">&lt;/tag&gt;</text:p>
       <text:p text:style-name="P8"/>
       <text:p text:style-name="P8"/>
       <text:p text:style-name="P8"/>
       <text:p text:style-name="P8">
-        <text:span text:style-name="T19">First, we want to create a “Wrapper” component which is responsible for managing the hover state. We’ll call it, naturally, </text:span>
+        <text:span text:style-name="T16">First, we want to create a “Wrapper” component which is responsible for managing the hover state. We’ll call it, naturally, </text:span>
         <text:span text:style-name="Source_20_Text">
-          <text:span text:style-name="T21">Hover</text:span>
+          <text:span text:style-name="T18">Hover</text:span>
         </text:span>
-        <text:span text:style-name="T20"> </text:span>
-        <text:span text:style-name="T19">and it’ll contain all the hover logic that we had to duplicate from earlier.</text:span>
+        <text:span text:style-name="T17"> </text:span>
+        <text:span text:style-name="T16">and it’ll contain all the hover logic that we had to duplicate from earlier.</text:span>
       </text:p>
       <text:p text:style-name="P8"/>
       <text:p text:style-name="P8">
         <draw:frame draw:style-name="fr4" draw:name="Image6" text:anchor-type="paragraph" svg:width="6.9252in" svg:height="3.3563in" draw:z-index="5">
-          <draw:image xlink:href="Pictures/10000000000003520000019C46B0AB2431707D77.png" xlink:type="simple" xlink:show="embed" xlink:actuate="onLoad" loext:mime-type="image/png"/>
+          <draw:image xlink:href="Pictures/10000000000003520000019C0AFBC8DC10C8CF53.png" xlink:type="simple" xlink:show="embed" xlink:actuate="onLoad" loext:mime-type="image/png"/>
         </draw:frame>
       </text:p>
       <text:p text:style-name="P8"/>
@@ -444,19 +451,19 @@
       <text:p text:style-name="P12">don't know what to render yet, can be a div, p or any tags, </text:p>
       <text:p text:style-name="P13">
         this.props.render will pass in a function, which will use this.state.hovering as its argument and renders a 
-        <text:span text:style-name="T25">html </text:span>
+        <text:span text:style-name="T22">html </text:span>
         tag or component, based on the function provided by this.props.render 
-        <text:span text:style-name="T22">property</text:span>
+        <text:span text:style-name="T19">property</text:span>
       </text:p>
       <text:p text:style-name="P11"/>
       <text:p text:style-name="P11"/>
       <text:p text:style-name="P11">for example, </text:p>
       <text:p text:style-name="P6">
-        <text:span text:style-name="T12">&lt;</text:span>
-        <text:span text:style-name="T17">Hover</text:span>
+        <text:span text:style-name="T11">&lt;</text:span>
+        <text:span text:style-name="T14">Hover</text:span>
       </text:p>
       <text:p text:style-name="P2">
-        <text:span text:style-name="T10">
+        <text:span text:style-name="T9">
           <text:s text:c="3"/>
           render
         </text:span>
@@ -464,20 +471,20 @@
         <text:span text:style-name="T5">{</text:span>
         <text:span text:style-name="T2">hovering</text:span>
         <text:span text:style-name="T5">=&gt;</text:span>
-        <text:span text:style-name="T12">&lt;</text:span>
-        <text:span text:style-name="T17">Info</text:span>
-        <text:span text:style-name="T10">hovering</text:span>
+        <text:span text:style-name="T11">&lt;</text:span>
+        <text:span text:style-name="T14">Info</text:span>
+        <text:span text:style-name="T9">hovering</text:span>
         =
         <text:span text:style-name="T5">{</text:span>
         <text:span text:style-name="T2">hovering</text:span>
         <text:span text:style-name="T5">}</text:span>
-        <text:span text:style-name="T10">height</text:span>
-        =
-        <text:span text:style-name="T23">"16"</text:span>
-        <text:span text:style-name="T10">id</text:span>
-        =
-        <text:span text:style-name="T23">"250"</text:span>
-        <text:span text:style-name="T12">/&gt;</text:span>
+        <text:span text:style-name="T9">height</text:span>
+        =
+        <text:span text:style-name="T20">"16"</text:span>
+        <text:span text:style-name="T9">id</text:span>
+        =
+        <text:span text:style-name="T20">"250"</text:span>
+        <text:span text:style-name="T11">/&gt;</text:span>
         <text:span text:style-name="T5">}</text:span>
       </text:p>
       <text:p text:style-name="P14">/&gt;</text:p>
@@ -486,279 +493,189 @@
         this.props.render passes in a function, 
         <text:span text:style-name="T3">hovering</text:span>
         <text:span text:style-name="T4"> </text:span>
-        <text:span text:style-name="T7">=&gt;</text:span>
-        <text:span text:style-name="T4"> </text:span>
-        <text:span text:style-name="T14">&lt;</text:span>
-        <text:span text:style-name="T18">Info</text:span>
-        <text:span text:style-name="T4"> </text:span>
-        <text:span text:style-name="T11">hovering</text:span>
+        <text:span text:style-name="T6">=&gt;</text:span>
+        <text:span text:style-name="T4"> </text:span>
+        <text:span text:style-name="T12">&lt;</text:span>
+        <text:span text:style-name="T15">Info</text:span>
+        <text:span text:style-name="T4"> </text:span>
+        <text:span text:style-name="T10">hovering</text:span>
         <text:span text:style-name="T4">=</text:span>
-        <text:span text:style-name="T7">{</text:span>
+        <text:span text:style-name="T6">{</text:span>
         <text:span text:style-name="T3">hovering</text:span>
-        <text:span text:style-name="T7">}</text:span>
-        <text:span text:style-name="T4"> </text:span>
-        <text:span text:style-name="T11">height</text:span>
+        <text:span text:style-name="T6">}</text:span>
+        <text:span text:style-name="T4"> </text:span>
+        <text:span text:style-name="T10">height</text:span>
         <text:span text:style-name="T4">=</text:span>
-        <text:span text:style-name="T24">"16"</text:span>
-        <text:span text:style-name="T4"> </text:span>
-        <text:span text:style-name="T11">id</text:span>
+        <text:span text:style-name="T21">"16"</text:span>
+        <text:span text:style-name="T4"> </text:span>
+        <text:span text:style-name="T10">id</text:span>
         <text:span text:style-name="T4">=</text:span>
-        <text:span text:style-name="T24">"250"</text:span>
-        <text:span text:style-name="T4"> </text:span>
-        <text:span text:style-name="T14">/&gt;</text:span>
-      </text:p>
+        <text:span text:style-name="T21">"250"</text:span>
+        <text:span text:style-name="T4"> </text:span>
+        <text:span text:style-name="T12">/&gt;</text:span>
+      </text:p>
+      <text:p text:style-name="P17"/>
       <text:p text:style-name="P11">
-        <text:span text:style-name="T14"/>
-      </text:p>
-      <text:p text:style-name="P11">
-        <text:span text:style-name="T14">and it returns &lt;</text:span>
-        <text:span text:style-name="T18">Info</text:span>
-        <text:span text:style-name="T4"> </text:span>
-        <text:span text:style-name="T11">hovering</text:span>
+        <text:span text:style-name="T12">and it returns &lt;</text:span>
+        <text:span text:style-name="T15">Info</text:span>
+        <text:span text:style-name="T4"> </text:span>
+        <text:span text:style-name="T10">hovering</text:span>
         <text:span text:style-name="T4">=</text:span>
-        <text:span text:style-name="T7">{</text:span>
+        <text:span text:style-name="T6">{</text:span>
         <text:span text:style-name="T3">this.state.hovering</text:span>
-        <text:span text:style-name="T7">}</text:span>
-        <text:span text:style-name="T4"> </text:span>
-        <text:span text:style-name="T11">height</text:span>
+        <text:span text:style-name="T6">}</text:span>
+        <text:span text:style-name="T4"> </text:span>
+        <text:span text:style-name="T10">height</text:span>
         <text:span text:style-name="T4">=</text:span>
-        <text:span text:style-name="T24">"16"</text:span>
-        <text:span text:style-name="T4"> </text:span>
-        <text:span text:style-name="T11">id</text:span>
+        <text:span text:style-name="T21">"16"</text:span>
+        <text:span text:style-name="T4"> </text:span>
+        <text:span text:style-name="T10">id</text:span>
         <text:span text:style-name="T4">=</text:span>
-        <text:span text:style-name="T24">"250"</text:span>
-        <text:span text:style-name="T4"> </text:span>
-        <text:span text:style-name="T14">/&gt;</text:span>
-      </text:p>
-      <text:p text:style-name="P11">
-        <text:span text:style-name="T14"/>
-      </text:p>
-      <text:p text:style-name="P11">
-        <text:span text:style-name="T14">which means Hover class will return below jsx</text:span>
-      </text:p>
-      <text:p text:style-name="P11">
-        <text:span text:style-name="T14"/>
-      </text:p>
+        <text:span text:style-name="T21">"250"</text:span>
+        <text:span text:style-name="T4"> </text:span>
+        <text:span text:style-name="T12">/&gt;</text:span>
+      </text:p>
+      <text:p text:style-name="P17"/>
+      <text:p text:style-name="P17">which means Hover class will return below jsx</text:p>
+      <text:p text:style-name="P17"/>
       <text:p text:style-name="P6">
-        <text:span text:style-name="T12">&lt;div</text:span>
-        <text:span text:style-name="T10">onMouseOver</text:span>
+        <text:span text:style-name="T11">&lt;div</text:span>
+        <text:span text:style-name="T9">onMouseOver</text:span>
         =
         <text:span text:style-name="T5">{this</text:span>
         .
         <text:span text:style-name="T2">mouseOver</text:span>
         <text:span text:style-name="T5">}</text:span>
-        <text:span text:style-name="T10">onMouseOut</text:span>
+        <text:span text:style-name="T9">onMouseOut</text:span>
         =
         <text:span text:style-name="T5">{this</text:span>
         .
         <text:span text:style-name="T2">mouseOut</text:span>
         <text:span text:style-name="T5">}</text:span>
-        <text:span text:style-name="T12">&gt;</text:span>
+        <text:span text:style-name="T11">&gt;</text:span>
       </text:p>
       <text:p text:style-name="P7">
-        <text:span text:style-name="T12">
+        <text:span text:style-name="T11">
           <text:s text:c="4"/>
           &lt;
         </text:span>
-        <text:span text:style-name="T17">Info</text:span>
-        <text:span text:style-name="T10">hovering</text:span>
+        <text:span text:style-name="T14">Info</text:span>
+        <text:span text:style-name="T9">hovering</text:span>
         =
         <text:span text:style-name="T5">{</text:span>
         <text:span text:style-name="T2">this.state.hovering</text:span>
         <text:span text:style-name="T5">}</text:span>
-        <text:span text:style-name="T10">height</text:span>
-        =
-        <text:span text:style-name="T23">"16"</text:span>
-        <text:span text:style-name="T10">id</text:span>
-        =
-        <text:span text:style-name="T23">"250"</text:span>
-        <text:span text:style-name="T12">/&gt;</text:span>
+        <text:span text:style-name="T9">height</text:span>
+        =
+        <text:span text:style-name="T20">"16"</text:span>
+        <text:span text:style-name="T9">id</text:span>
+        =
+        <text:span text:style-name="T20">"250"</text:span>
+        <text:span text:style-name="T11">/&gt;</text:span>
       </text:p>
       <text:p text:style-name="P14">&lt;/div&gt;</text:p>
-      <text:p text:style-name="P11">
-        <text:span text:style-name="T14"/>
-      </text:p>
-      <text:p text:style-name="P11">
-        <text:span text:style-name="T14"/>
-      </text:p>
-      <text:p text:style-name="P17">
-        <text:span text:style-name="T13">App.js</text:span>
-      </text:p>
+      <text:p text:style-name="P17"/>
+      <text:p text:style-name="P17"/>
+      <text:p text:style-name="P21">App.js</text:p>
+      <text:p text:style-name="P18">
+        <draw:frame draw:style-name="fr3" draw:name="Image7" text:anchor-type="paragraph" svg:width="5.4299in" svg:height="4.4591in" draw:z-index="6">
+          <draw:image xlink:href="Pictures/100000000000029F00000227259667EB23C4B0CF.png" xlink:type="simple" xlink:show="embed" xlink:actuate="onLoad" loext:mime-type="image/png"/>
+        </draw:frame>
+      </text:p>
+      <text:p text:style-name="P18"/>
       <text:p text:style-name="P15">
-        <draw:frame draw:style-name="fr3" draw:name="Image7" text:anchor-type="paragraph" svg:width="5.4299in" svg:height="4.4591in" draw:z-index="6">
-          <draw:image xlink:href="Pictures/100000000000029F000002272223812A0951DDEB.png" xlink:type="simple" xlink:show="embed" xlink:actuate="onLoad" loext:mime-type="image/png"/>
-        </draw:frame>
-        <text:span text:style-name="T14"/>
-      </text:p>
-      <text:p text:style-name="P15">
-        <text:span text:style-name="T14"/>
-      </text:p>
-      <text:p text:style-name="P16">
         <text:soft-page-break/>
-        <text:span text:style-name="T14">Now </text:span>
-        <text:span text:style-name="T16">Info.jsx</text:span>
-        <text:span text:style-name="T14"> can be converted into a functional component, as we don’t need state for hovering anymore</text:span>
-      </text:p>
-      <text:p text:style-name="P16">
-        <text:span text:style-name="T14"/>
-      </text:p>
-      <text:p text:style-name="P16">
+        <text:span text:style-name="T12">Now </text:span>
+        <text:span text:style-name="T13">Info.jsx</text:span>
+        <text:span text:style-name="T12"> can be converted into a functional component, as we don’t need state for hovering anymore</text:span>
+      </text:p>
+      <text:p text:style-name="P19"/>
+      <text:p text:style-name="P19">
         <draw:frame draw:style-name="fr2" draw:name="Image8" text:anchor-type="paragraph" svg:width="6.3118in" svg:height="4.9161in" draw:z-index="7">
-          <draw:image xlink:href="Pictures/100000000000025E000001D8680C9D8C95D189F7.png" xlink:type="simple" xlink:show="embed" xlink:actuate="onLoad" loext:mime-type="image/png"/>
-        </draw:frame>
-        <text:span text:style-name="T14"/>
-      </text:p>
-      <text:p text:style-name="P16">
-        <text:span text:style-name="T14"/>
-      </text:p>
-      <text:p text:style-name="P18">
-        <text:span text:style-name="T13">TrendChart.jsx (pass hovering state to Chart.jsx)</text:span>
-      </text:p>
-      <text:p text:style-name="P16">
+          <draw:image xlink:href="Pictures/100000000000025E000001D823F35DF4D88436C6.png" xlink:type="simple" xlink:show="embed" xlink:actuate="onLoad" loext:mime-type="image/png"/>
+        </draw:frame>
+      </text:p>
+      <text:p text:style-name="P19"/>
+      <text:p text:style-name="P22">TrendChart.jsx (pass hovering state to Chart.jsx)</text:p>
+      <text:p text:style-name="P19">
         <draw:frame draw:style-name="fr2" draw:name="Image9" text:anchor-type="paragraph" svg:width="5.072in" svg:height="2.9264in" draw:z-index="8">
-          <draw:image xlink:href="Pictures/10000000000001E700000119AC21B91DA7D60DD9.png" xlink:type="simple" xlink:show="embed" xlink:actuate="onLoad" loext:mime-type="image/png"/>
-        </draw:frame>
-        <text:span text:style-name="T14"/>
-      </text:p>
-      <text:p text:style-name="P16">
-        <text:span text:style-name="T14"/>
-      </text:p>
-      <text:p text:style-name="P16">
-        <text:span text:style-name="T14"/>
-      </text:p>
-      <text:p text:style-name="P16">
-        <text:span text:style-name="T14"/>
-      </text:p>
-      <text:p text:style-name="P16">
-        <text:span text:style-name="T14"/>
-      </text:p>
-      <text:p text:style-name="P16">
-        <text:span text:style-name="T14"/>
-      </text:p>
-      <text:p text:style-name="P16">
-        <text:span text:style-name="T14"/>
-      </text:p>
-      <text:p text:style-name="P16">
-        <text:span text:style-name="T14"/>
-      </text:p>
-      <text:p text:style-name="P16">
-        <text:span text:style-name="T14"/>
-      </text:p>
-      <text:p text:style-name="P16">
-        <text:span text:style-name="T14"/>
-      </text:p>
-      <text:p text:style-name="P16">
-        <text:span text:style-name="T14"/>
-      </text:p>
-      <text:p text:style-name="P16">
-        <text:span text:style-name="T14"/>
-      </text:p>
-      <text:p text:style-name="P16">
-        <text:span text:style-name="T14"/>
-      </text:p>
-      <text:p text:style-name="P16">
-        <text:span text:style-name="T14"/>
-      </text:p>
-      <text:p text:style-name="P16">
-        <text:span text:style-name="T14"/>
-      </text:p>
-      <text:p text:style-name="P16">
-        <text:span text:style-name="T14"/>
-      </text:p>
-      <text:p text:style-name="P16">
-        <text:span text:style-name="T14"/>
-      </text:p>
-      <text:p text:style-name="P16">
-        <text:span text:style-name="T14"/>
-      </text:p>
-      <text:p text:style-name="P16">
-        <text:span text:style-name="T14"/>
-      </text:p>
-      <text:p text:style-name="P16">
-        <text:span text:style-name="T14"/>
-      </text:p>
-      <text:p text:style-name="P16">
+          <draw:image xlink:href="Pictures/10000000000001E7000001190C8ED1F65FDBB0B4.png" xlink:type="simple" xlink:show="embed" xlink:actuate="onLoad" loext:mime-type="image/png"/>
+        </draw:frame>
+      </text:p>
+      <text:p text:style-name="P19"/>
+      <text:p text:style-name="P19"/>
+      <text:p text:style-name="P19"/>
+      <text:p text:style-name="P19"/>
+      <text:p text:style-name="P19"/>
+      <text:p text:style-name="P19"/>
+      <text:p text:style-name="P19"/>
+      <text:p text:style-name="P19"/>
+      <text:p text:style-name="P19"/>
+      <text:p text:style-name="P19"/>
+      <text:p text:style-name="P19"/>
+      <text:p text:style-name="P19"/>
+      <text:p text:style-name="P19"/>
+      <text:p text:style-name="P19"/>
+      <text:p text:style-name="P19"/>
+      <text:p text:style-name="P19"/>
+      <text:p text:style-name="P19"/>
+      <text:p text:style-name="P19"/>
+      <text:p text:style-name="P19"/>
+      <text:p text:style-name="P19">
         <text:soft-page-break/>
-        <text:span text:style-name="T14"/>
-      </text:p>
-      <text:p text:style-name="P18">
-        <text:span text:style-name="T13">Chart.jsx</text:span>
-      </text:p>
-      <text:p text:style-name="P16">
-        <text:span text:style-name="T14"/>
-      </text:p>
-      <text:p text:style-name="P16">
+      </text:p>
+      <text:p text:style-name="P22">Chart.jsx</text:p>
+      <text:p text:style-name="P19"/>
+      <text:p text:style-name="P19">
         <draw:frame draw:style-name="fr2" draw:name="Image10" text:anchor-type="paragraph" svg:width="5.3118in" svg:height="3.0409in" draw:z-index="9">
-          <draw:image xlink:href="Pictures/10000000000001FE00000124E24E92F7FDB82461.png" xlink:type="simple" xlink:show="embed" xlink:actuate="onLoad" loext:mime-type="image/png"/>
-        </draw:frame>
-        <text:span text:style-name="T14"/>
-      </text:p>
-      <text:p text:style-name="P16">
-        <text:span text:style-name="T14"/>
-      </text:p>
-      <text:p text:style-name="P16">
-        <text:span text:style-name="T14"/>
-      </text:p>
-      <text:p text:style-name="P16">
-        <text:span text:style-name="T14"/>
-      </text:p>
-      <text:p text:style-name="P16">
-        <text:span text:style-name="T14"/>
-      </text:p>
-      <text:p text:style-name="P16">
-        <text:span text:style-name="T14"/>
-      </text:p>
-      <text:p text:style-name="P16">
-        <text:span text:style-name="T14"/>
-      </text:p>
-      <text:p text:style-name="P16">
-        <text:span text:style-name="T14"/>
-      </text:p>
-      <text:p text:style-name="P16">
-        <text:span text:style-name="T14"/>
-      </text:p>
-      <text:p text:style-name="P16">
-        <text:span text:style-name="T14"/>
-      </text:p>
-      <text:p text:style-name="P16">
-        <text:span text:style-name="T14"/>
-      </text:p>
-      <text:p text:style-name="P16">
-        <text:span text:style-name="T14"/>
-      </text:p>
-      <text:p text:style-name="P16">
-        <text:span text:style-name="T14"/>
-      </text:p>
-      <text:p text:style-name="P16">
-        <text:span text:style-name="T14"/>
-      </text:p>
-      <text:p text:style-name="P16">
-        <text:span text:style-name="T14"/>
-      </text:p>
-      <text:p text:style-name="P16">
-        <text:span text:style-name="T14"/>
-      </text:p>
-      <text:p text:style-name="P16">
-        <text:span text:style-name="T14"/>
-      </text:p>
-      <text:p text:style-name="P16">
-        <text:span text:style-name="T14"/>
-      </text:p>
-      <text:p text:style-name="P16">
-        <text:span text:style-name="T14"/>
-      </text:p>
-      <text:p text:style-name="P16">
-        <text:span text:style-name="T14"/>
-      </text:p>
-      <text:p text:style-name="P16">
-        <text:span text:style-name="T14"/>
-      </text:p>
-      <text:p text:style-name="P16">
-        <text:span text:style-name="T14"/>
-      </text:p>
-      <text:p text:style-name="P16">
-        <text:span text:style-name="T14"/>
-      </text:p>
+          <draw:image xlink:href="Pictures/10000000000001FE000001244DD06BE0934EE42E.png" xlink:type="simple" xlink:show="embed" xlink:actuate="onLoad" loext:mime-type="image/png"/>
+        </draw:frame>
+      </text:p>
+      <text:p text:style-name="P19"/>
+      <text:p text:style-name="P19"/>
+      <text:p text:style-name="P19"/>
+      <text:p text:style-name="P19"/>
+      <text:p text:style-name="P19"/>
+      <text:p text:style-name="P19"/>
+      <text:p text:style-name="P19"/>
+      <text:p text:style-name="P19"/>
+      <text:p text:style-name="P19"/>
+      <text:p text:style-name="P19"/>
+      <text:p text:style-name="P19"/>
+      <text:p text:style-name="P19"/>
+      <text:p text:style-name="P19"/>
+      <text:p text:style-name="P19"/>
+      <text:p text:style-name="P19"/>
+      <text:p text:style-name="P19"/>
+      <text:p text:style-name="P19"/>
+      <text:p text:style-name="P19"/>
+      <text:p text:style-name="P19"/>
+      <text:p text:style-name="P19"/>
+      <text:p text:style-name="P19"/>
+      <text:p text:style-name="P19">
+        There 
+        <text:span text:style-name="T23">is another way of achieving the same result</text:span>
+      </text:p>
+      <text:p text:style-name="P19"/>
+      <text:p text:style-name="P20">
+        <draw:frame draw:style-name="fr4" draw:name="Image11" text:anchor-type="paragraph" svg:width="6.9252in" svg:height="4.1in" draw:z-index="10">
+          <draw:image xlink:href="Pictures/10000000000002FD000001C5300C8600552EEDF1.png" xlink:type="simple" xlink:show="embed" xlink:actuate="onLoad" loext:mime-type="image/png"/>
+        </draw:frame>
+        almost the same as last example, but we replace this.props.render with this.props.children
+      </text:p>
+      <text:p text:style-name="P20"/>
+      <text:p text:style-name="P20"/>
+      <text:p text:style-name="P20">
+        <text:soft-page-break/>
+        and how we use it
+      </text:p>
+      <text:p text:style-name="P20">
+        <draw:frame draw:style-name="fr4" draw:name="Image12" text:anchor-type="paragraph" svg:width="6.9252in" svg:height="4.0028in" draw:z-index="11">
+          <draw:image xlink:href="Pictures/1000000000000307000001C0E7525C155D12F42E.png" xlink:type="simple" xlink:show="embed" xlink:actuate="onLoad" loext:mime-type="image/png"/>
+        </draw:frame>
+      </text:p>
+      <text:p text:style-name="P20">again almost the same as last example, just remove the property ‘render’, and move the render function to Hover children property</text:p>
+      <text:p text:style-name="P20"/>
     </office:text>
   </office:body>
 </office:document-content>
@@ -769,10 +686,10 @@
   <office:meta>
     <meta:creation-date>2017-10-20T23:40:51.940000000</meta:creation-date>
     <meta:generator>LibreOffice/6.1.3.2$Windows_X86_64 LibreOffice_project/86daf60bf00efa86ad547e59e09d6bb77c699acb</meta:generator>
-    <dc:date>2019-02-24T21:26:47.911000000</dc:date>
-    <meta:editing-duration>PT43M11S</meta:editing-duration>
-    <meta:editing-cycles>6</meta:editing-cycles>
-    <meta:document-statistic meta:table-count="0" meta:image-count="10" meta:object-count="0" meta:page-count="7" meta:paragraph-count="36" meta:word-count="215" meta:character-count="1528" meta:non-whitespace-character-count="1328"/>
+    <dc:date>2019-02-24T21:41:02.429000000</dc:date>
+    <meta:editing-duration>PT47M46S</meta:editing-duration>
+    <meta:editing-cycles>8</meta:editing-cycles>
+    <meta:document-statistic meta:table-count="0" meta:image-count="12" meta:object-count="0" meta:page-count="8" meta:paragraph-count="40" meta:word-count="262" meta:character-count="1813" meta:non-whitespace-character-count="1570"/>
   </office:meta>
 </office:document-meta>
 </file>
@@ -781,7 +698,7 @@
 <office:document-settings xmlns:office="urn:oasis:names:tc:opendocument:xmlns:office:1.0" xmlns:xlink="http://www.w3.org/1999/xlink" xmlns:config="urn:oasis:names:tc:opendocument:xmlns:config:1.0" xmlns:ooo="http://openoffice.org/2004/office" office:version="1.2">
   <office:settings>
     <config:config-item-set config:name="ooo:view-settings">
-      <config:config-item config:name="ViewAreaTop" config:type="long">159983</config:config-item>
+      <config:config-item config:name="ViewAreaTop" config:type="long">189442</config:config-item>
       <config:config-item config:name="ViewAreaLeft" config:type="long">0</config:config-item>
       <config:config-item config:name="ViewAreaWidth" config:type="long">32096</config:config-item>
       <config:config-item config:name="ViewAreaHeight" config:type="long">32254</config:config-item>
@@ -791,11 +708,11 @@
         <config:config-item-map-entry>
           <config:config-item config:name="ViewId" config:type="string">view2</config:config-item>
           <config:config-item config:name="ViewLeft" config:type="long">7253</config:config-item>
-          <config:config-item config:name="ViewTop" config:type="long">183995</config:config-item>
+          <config:config-item config:name="ViewTop" config:type="long">213491</config:config-item>
           <config:config-item config:name="VisibleLeft" config:type="long">0</config:config-item>
-          <config:config-item config:name="VisibleTop" config:type="long">159983</config:config-item>
+          <config:config-item config:name="VisibleTop" config:type="long">189442</config:config-item>
           <config:config-item config:name="VisibleRight" config:type="long">32094</config:config-item>
-          <config:config-item config:name="VisibleBottom" config:type="long">192236</config:config-item>
+          <config:config-item config:name="VisibleBottom" config:type="long">221694</config:config-item>
           <config:config-item config:name="ZoomType" config:type="short">0</config:config-item>
           <config:config-item config:name="ViewLayoutColumns" config:type="short">1</config:config-item>
           <config:config-item config:name="ViewLayoutBookMode" config:type="boolean">false</config:config-item>
@@ -860,7 +777,7 @@
       <config:config-item config:name="UnxForceZeroExtLeading" config:type="boolean">false</config:config-item>
       <config:config-item config:name="UseOldPrinterMetrics" config:type="boolean">false</config:config-item>
       <config:config-item config:name="TabAtLeftIndentForParagraphsInList" config:type="boolean">false</config:config-item>
-      <config:config-item config:name="Rsid" config:type="int">564058</config:config-item>
+      <config:config-item config:name="Rsid" config:type="int">823688</config:config-item>
       <config:config-item config:name="MsWordCompTrailingBlanks" config:type="boolean">false</config:config-item>
       <config:config-item config:name="MathBaselineAlignment" config:type="boolean">true</config:config-item>
       <config:config-item config:name="InvertBorderSpacing" config:type="boolean">false</config:config-item>
@@ -874,7 +791,7 @@
       <config:config-item config:name="ApplyParagraphMarkFormatToNumbering" config:type="boolean">false</config:config-item>
       <config:config-item config:name="PropLineSpacingShrinksFirstLine" config:type="boolean">true</config:config-item>
       <config:config-item config:name="SubtractFlysAnchoredAtFlys" config:type="boolean">false</config:config-item>
-      <config:config-item config:name="DisableOffPagePositioning" config:type="boolean">false</config:config-item>
+      <config:config-item config:name="DisableOffPagePositioning" config:type="boolean">true</config:config-item>
       <config:config-item config:name="EmptyDbFieldHidesPara" config:type="boolean">false</config:config-item>
       <config:config-item config:name="PrintAnnotationMode" config:type="short">0</config:config-item>
       <config:config-item config:name="PrintGraphics" config:type="boolean">true</config:config-item>

</xml_diff>